<commit_message>
exclusão dos arquivos de materias finalizadas e ultima atualização do relatório de estagio
</commit_message>
<xml_diff>
--- a/Relatorio de estagio/6.0_Relatorio_Periodico.docx
+++ b/Relatorio de estagio/6.0_Relatorio_Periodico.docx
@@ -687,6 +687,14 @@
                 <w:szCs w:val="28"/>
               </w:rPr>
             </w:pPr>
+            <w:r>
+              <w:rPr>
+                <w:rFonts w:ascii="Arial Narrow" w:hAnsi="Arial Narrow"/>
+                <w:sz w:val="28"/>
+                <w:szCs w:val="28"/>
+              </w:rPr>
+              <w:t>1630481923038</w:t>
+            </w:r>
           </w:p>
         </w:tc>
         <w:tc>
@@ -807,7 +815,7 @@
                 <w:rFonts w:ascii="Arial Narrow" w:hAnsi="Arial Narrow"/>
                 <w:sz w:val="28"/>
               </w:rPr>
-              <w:t>Fernandovieira.32@hotmail.com</w:t>
+              <w:t>Fernando.vieira16@fatec.sp.gov.br</w:t>
             </w:r>
           </w:p>
         </w:tc>
@@ -968,16 +976,24 @@
                 <w:i/>
                 <w:sz w:val="16"/>
               </w:rPr>
-              <w:t>período</w:t>
-            </w:r>
-          </w:p>
-          <w:p>
-            <w:pPr>
+              <w:t>P</w:t>
+            </w:r>
+            <w:r>
               <w:rPr>
                 <w:rFonts w:ascii="Arial Narrow" w:hAnsi="Arial Narrow"/>
                 <w:i/>
                 <w:sz w:val="16"/>
               </w:rPr>
+              <w:t>eríodo</w:t>
+            </w:r>
+          </w:p>
+          <w:p>
+            <w:pPr>
+              <w:rPr>
+                <w:rFonts w:ascii="Arial Narrow" w:hAnsi="Arial Narrow"/>
+                <w:i/>
+                <w:sz w:val="16"/>
+              </w:rPr>
             </w:pPr>
           </w:p>
           <w:p>
@@ -991,6 +1007,12 @@
                 <w:rFonts w:ascii="Arial" w:hAnsi="Arial"/>
               </w:rPr>
               <w:t>de</w:t>
+            </w:r>
+            <w:r>
+              <w:rPr>
+                <w:rFonts w:ascii="Arial" w:hAnsi="Arial"/>
+              </w:rPr>
+              <w:t xml:space="preserve"> </w:t>
             </w:r>
             <w:sdt>
               <w:sdtPr>
@@ -1002,8 +1024,7 @@
                 <w:placeholder>
                   <w:docPart w:val="DefaultPlaceholder_-1854013438"/>
                 </w:placeholder>
-                <w:showingPlcHdr/>
-                <w:date>
+                <w:date w:fullDate="2019-03-01T00:00:00Z">
                   <w:dateFormat w:val="dd/MM/yyyy"/>
                   <w:lid w:val="pt-BR"/>
                   <w:storeMappedDataAs w:val="dateTime"/>
@@ -1014,10 +1035,27 @@
               <w:sdtContent>
                 <w:r>
                   <w:rPr>
-                    <w:rStyle w:val="TextodoEspaoReservado"/>
-                    <w:rFonts w:eastAsiaTheme="minorHAnsi"/>
+                    <w:rFonts w:ascii="Arial" w:hAnsi="Arial"/>
                   </w:rPr>
-                  <w:t>Clique ou toque aqui para inserir uma data.</w:t>
+                  <w:t>01</w:t>
+                </w:r>
+                <w:r>
+                  <w:rPr>
+                    <w:rFonts w:ascii="Arial" w:hAnsi="Arial"/>
+                  </w:rPr>
+                  <w:t>/0</w:t>
+                </w:r>
+                <w:r>
+                  <w:rPr>
+                    <w:rFonts w:ascii="Arial" w:hAnsi="Arial"/>
+                  </w:rPr>
+                  <w:t>3</w:t>
+                </w:r>
+                <w:r>
+                  <w:rPr>
+                    <w:rFonts w:ascii="Arial" w:hAnsi="Arial"/>
+                  </w:rPr>
+                  <w:t>/2019</w:t>
                 </w:r>
               </w:sdtContent>
             </w:sdt>
@@ -1026,6 +1064,12 @@
                 <w:rFonts w:ascii="Arial" w:hAnsi="Arial"/>
               </w:rPr>
               <w:t xml:space="preserve"> a</w:t>
+            </w:r>
+            <w:r>
+              <w:rPr>
+                <w:rFonts w:ascii="Arial" w:hAnsi="Arial"/>
+              </w:rPr>
+              <w:t xml:space="preserve"> </w:t>
             </w:r>
             <w:sdt>
               <w:sdtPr>
@@ -1037,8 +1081,7 @@
                 <w:placeholder>
                   <w:docPart w:val="DefaultPlaceholder_-1854013438"/>
                 </w:placeholder>
-                <w:showingPlcHdr/>
-                <w:date>
+                <w:date w:fullDate="2020-03-31T00:00:00Z">
                   <w:dateFormat w:val="dd/MM/yyyy"/>
                   <w:lid w:val="pt-BR"/>
                   <w:storeMappedDataAs w:val="dateTime"/>
@@ -1049,10 +1092,21 @@
               <w:sdtContent>
                 <w:r>
                   <w:rPr>
-                    <w:rStyle w:val="TextodoEspaoReservado"/>
-                    <w:rFonts w:eastAsiaTheme="minorHAnsi"/>
+                    <w:rFonts w:ascii="Arial" w:hAnsi="Arial"/>
                   </w:rPr>
-                  <w:t>Clique ou toque aqui para inserir uma data.</w:t>
+                  <w:t>31/0</w:t>
+                </w:r>
+                <w:r>
+                  <w:rPr>
+                    <w:rFonts w:ascii="Arial" w:hAnsi="Arial"/>
+                  </w:rPr>
+                  <w:t>3</w:t>
+                </w:r>
+                <w:r>
+                  <w:rPr>
+                    <w:rFonts w:ascii="Arial" w:hAnsi="Arial"/>
+                  </w:rPr>
+                  <w:t>/2020</w:t>
                 </w:r>
               </w:sdtContent>
             </w:sdt>
@@ -1077,6 +1131,48 @@
                 <w:sz w:val="16"/>
               </w:rPr>
               <w:t>horas estagiadas</w:t>
+            </w:r>
+          </w:p>
+          <w:p>
+            <w:pPr>
+              <w:rPr>
+                <w:rFonts w:ascii="Arial Narrow" w:hAnsi="Arial Narrow"/>
+                <w:i/>
+                <w:sz w:val="16"/>
+              </w:rPr>
+            </w:pPr>
+          </w:p>
+          <w:p>
+            <w:pPr>
+              <w:rPr>
+                <w:rFonts w:ascii="Arial Narrow" w:hAnsi="Arial Narrow"/>
+                <w:i/>
+                <w:sz w:val="16"/>
+              </w:rPr>
+            </w:pPr>
+            <w:r>
+              <w:rPr>
+                <w:rFonts w:ascii="Arial Narrow" w:hAnsi="Arial Narrow"/>
+                <w:i/>
+                <w:sz w:val="16"/>
+              </w:rPr>
+              <w:t xml:space="preserve">         1</w:t>
+            </w:r>
+            <w:r>
+              <w:rPr>
+                <w:rFonts w:ascii="Arial Narrow" w:hAnsi="Arial Narrow"/>
+                <w:i/>
+                <w:sz w:val="16"/>
+              </w:rPr>
+              <w:t>20</w:t>
+            </w:r>
+            <w:r>
+              <w:rPr>
+                <w:rFonts w:ascii="Arial Narrow" w:hAnsi="Arial Narrow"/>
+                <w:i/>
+                <w:sz w:val="16"/>
+              </w:rPr>
+              <w:t xml:space="preserve"> hrs</w:t>
             </w:r>
           </w:p>
         </w:tc>
@@ -1196,8 +1292,23 @@
                 <w:rFonts w:ascii="Arial" w:hAnsi="Arial"/>
                 <w:sz w:val="16"/>
               </w:rPr>
-              <w:t>1.1</w:t>
-            </w:r>
+              <w:t xml:space="preserve"> Criação</w:t>
+            </w:r>
+            <w:r>
+              <w:rPr>
+                <w:rFonts w:ascii="Arial" w:hAnsi="Arial"/>
+                <w:sz w:val="16"/>
+              </w:rPr>
+              <w:t xml:space="preserve"> de tela de controle de viagens</w:t>
+            </w:r>
+          </w:p>
+          <w:p>
+            <w:pPr>
+              <w:rPr>
+                <w:rFonts w:ascii="Arial" w:hAnsi="Arial"/>
+                <w:sz w:val="16"/>
+              </w:rPr>
+            </w:pPr>
           </w:p>
           <w:p>
             <w:pPr>
@@ -1243,6 +1354,77 @@
                 <w:sz w:val="16"/>
               </w:rPr>
             </w:pPr>
+            <w:r>
+              <w:rPr>
+                <w:rFonts w:ascii="Arial" w:hAnsi="Arial"/>
+                <w:sz w:val="16"/>
+              </w:rPr>
+              <w:t>O</w:t>
+            </w:r>
+            <w:r>
+              <w:rPr>
+                <w:rFonts w:ascii="Arial" w:hAnsi="Arial"/>
+                <w:sz w:val="16"/>
+              </w:rPr>
+              <w:t xml:space="preserve"> cliente solicitou a criação de</w:t>
+            </w:r>
+            <w:r>
+              <w:rPr>
+                <w:rFonts w:ascii="Arial" w:hAnsi="Arial"/>
+                <w:sz w:val="16"/>
+              </w:rPr>
+              <w:t xml:space="preserve"> a tela para registrar  viagens, onde essa tela deveria</w:t>
+            </w:r>
+            <w:r>
+              <w:rPr>
+                <w:rFonts w:ascii="Arial" w:hAnsi="Arial"/>
+                <w:sz w:val="16"/>
+              </w:rPr>
+              <w:t xml:space="preserve"> registrar o motorista a placa do veiculo</w:t>
+            </w:r>
+            <w:r>
+              <w:rPr>
+                <w:rFonts w:ascii="Arial" w:hAnsi="Arial"/>
+                <w:sz w:val="16"/>
+              </w:rPr>
+              <w:t>,</w:t>
+            </w:r>
+            <w:r>
+              <w:rPr>
+                <w:rFonts w:ascii="Arial" w:hAnsi="Arial"/>
+                <w:sz w:val="16"/>
+              </w:rPr>
+              <w:t xml:space="preserve"> calcular o gastos das viagens</w:t>
+            </w:r>
+            <w:r>
+              <w:rPr>
+                <w:rFonts w:ascii="Arial" w:hAnsi="Arial"/>
+                <w:sz w:val="16"/>
+              </w:rPr>
+              <w:t xml:space="preserve"> e o tempo.</w:t>
+            </w:r>
+          </w:p>
+          <w:p>
+            <w:pPr>
+              <w:rPr>
+                <w:rFonts w:ascii="Arial" w:hAnsi="Arial"/>
+                <w:sz w:val="16"/>
+              </w:rPr>
+            </w:pPr>
+            <w:r>
+              <w:rPr>
+                <w:rFonts w:ascii="Arial" w:hAnsi="Arial"/>
+                <w:sz w:val="16"/>
+              </w:rPr>
+              <w:t>Criei essa tela e implantei no sistema, de acordo com a necessidade do cliente.</w:t>
+            </w:r>
+            <w:r>
+              <w:rPr>
+                <w:rFonts w:ascii="Arial" w:hAnsi="Arial"/>
+                <w:sz w:val="16"/>
+              </w:rPr>
+              <w:t xml:space="preserve">  </w:t>
+            </w:r>
           </w:p>
         </w:tc>
       </w:tr>
@@ -1263,16 +1445,8 @@
                 <w:rFonts w:ascii="Arial" w:hAnsi="Arial"/>
                 <w:sz w:val="16"/>
               </w:rPr>
-              <w:t>1.2</w:t>
-            </w:r>
-          </w:p>
-          <w:p>
-            <w:pPr>
-              <w:rPr>
-                <w:rFonts w:ascii="Arial" w:hAnsi="Arial"/>
-                <w:sz w:val="16"/>
-              </w:rPr>
-            </w:pPr>
+              <w:t xml:space="preserve"> Instalação do sistema Taylor Made </w:t>
+            </w:r>
           </w:p>
           <w:p>
             <w:pPr>
@@ -1310,6 +1484,13 @@
                 <w:sz w:val="16"/>
               </w:rPr>
             </w:pPr>
+            <w:r>
+              <w:rPr>
+                <w:rFonts w:ascii="Arial" w:hAnsi="Arial"/>
+                <w:sz w:val="16"/>
+              </w:rPr>
+              <w:t>Cliente solicitou a instalação do Sistema em em novos computadores adiquiridos, fiz a instalação e a ativação do sistema Taylor Made nos computadores, que foram solicitados.</w:t>
+            </w:r>
           </w:p>
         </w:tc>
       </w:tr>
@@ -1320,36 +1501,6 @@
           </w:tcPr>
           <w:p>
             <w:pPr>
-              <w:rPr>
-                <w:rFonts w:ascii="Arial" w:hAnsi="Arial"/>
-                <w:sz w:val="16"/>
-              </w:rPr>
-            </w:pPr>
-            <w:r>
-              <w:rPr>
-                <w:rFonts w:ascii="Arial" w:hAnsi="Arial"/>
-                <w:sz w:val="16"/>
-              </w:rPr>
-              <w:t>.</w:t>
-            </w:r>
-          </w:p>
-          <w:p>
-            <w:pPr>
-              <w:rPr>
-                <w:rFonts w:ascii="Arial" w:hAnsi="Arial"/>
-                <w:sz w:val="16"/>
-              </w:rPr>
-            </w:pPr>
-            <w:r>
-              <w:rPr>
-                <w:rFonts w:ascii="Arial" w:hAnsi="Arial"/>
-                <w:sz w:val="16"/>
-              </w:rPr>
-              <w:t>. (inclua quantas linhas necessitar)</w:t>
-            </w:r>
-          </w:p>
-          <w:p>
-            <w:pPr>
               <w:spacing w:after="120"/>
               <w:rPr>
                 <w:rFonts w:ascii="Arial" w:hAnsi="Arial"/>
@@ -1361,17 +1512,8 @@
                 <w:rFonts w:ascii="Arial" w:hAnsi="Arial"/>
                 <w:sz w:val="16"/>
               </w:rPr>
-              <w:t>.</w:t>
-            </w:r>
-          </w:p>
-          <w:p>
-            <w:pPr>
-              <w:spacing w:after="120"/>
-              <w:rPr>
-                <w:rFonts w:ascii="Arial" w:hAnsi="Arial"/>
-                <w:sz w:val="16"/>
-              </w:rPr>
-            </w:pPr>
+              <w:t xml:space="preserve">Instalação da ferramenta Log Mein </w:t>
+            </w:r>
           </w:p>
         </w:tc>
         <w:tc>
@@ -1385,6 +1527,13 @@
                 <w:sz w:val="16"/>
               </w:rPr>
             </w:pPr>
+            <w:r>
+              <w:rPr>
+                <w:rFonts w:ascii="Arial" w:hAnsi="Arial"/>
+                <w:sz w:val="16"/>
+              </w:rPr>
+              <w:t>Foi adiquirido a ferramenta LogMein para facilitar o acesso ao servidor dos clientes, para fazermos atualizações de versões do sistema e correções e facilitar o suporte. Fiz a intalação da ferramenta no servidor dos clientes.</w:t>
+            </w:r>
           </w:p>
         </w:tc>
       </w:tr>
@@ -1405,7 +1554,7 @@
                 <w:rFonts w:ascii="Arial" w:hAnsi="Arial"/>
                 <w:sz w:val="16"/>
               </w:rPr>
-              <w:t>1.n</w:t>
+              <w:t xml:space="preserve">Criação de uma função para atualização de datas </w:t>
             </w:r>
           </w:p>
           <w:p>
@@ -1452,6 +1601,118 @@
                 <w:sz w:val="16"/>
               </w:rPr>
             </w:pPr>
+            <w:r>
+              <w:rPr>
+                <w:rFonts w:ascii="Arial" w:hAnsi="Arial"/>
+                <w:sz w:val="16"/>
+              </w:rPr>
+              <w:t>A tela do financeiro precisava ser implementado uma função que verificava qual foi a ultima baixa de um titulo e atualizar a data de pagamento do titulo com a data da ultima baixa, criei a função de uma forma padrão para que ela podesse ser utilizada nos sitemas de todos os clientes, tanto em movimentações de saida quanto de entrada.</w:t>
+            </w:r>
+          </w:p>
+        </w:tc>
+      </w:tr>
+      <w:tr>
+        <w:tc>
+          <w:tcPr>
+            <w:tcW w:w="2817" w:type="pct"/>
+          </w:tcPr>
+          <w:p>
+            <w:pPr>
+              <w:rPr>
+                <w:rFonts w:ascii="Arial" w:hAnsi="Arial"/>
+                <w:sz w:val="16"/>
+              </w:rPr>
+            </w:pPr>
+            <w:r>
+              <w:rPr>
+                <w:rFonts w:ascii="Arial" w:hAnsi="Arial"/>
+                <w:sz w:val="16"/>
+              </w:rPr>
+              <w:t>Conexão remota para suporte</w:t>
+            </w:r>
+          </w:p>
+        </w:tc>
+        <w:tc>
+          <w:tcPr>
+            <w:tcW w:w="2183" w:type="pct"/>
+          </w:tcPr>
+          <w:p>
+            <w:pPr>
+              <w:rPr>
+                <w:rFonts w:ascii="Arial" w:hAnsi="Arial"/>
+                <w:sz w:val="16"/>
+              </w:rPr>
+            </w:pPr>
+            <w:r>
+              <w:rPr>
+                <w:rFonts w:ascii="Arial" w:hAnsi="Arial"/>
+                <w:sz w:val="16"/>
+              </w:rPr>
+              <w:t>Diariamente fiz conexões remostas no computador de clientes para prestar suporte do sistema Taylor Made, atraves da Ferramenta Team Viewer</w:t>
+            </w:r>
+            <w:r>
+              <w:rPr>
+                <w:rFonts w:ascii="Arial" w:hAnsi="Arial"/>
+                <w:sz w:val="16"/>
+              </w:rPr>
+              <w:t>.</w:t>
+            </w:r>
+            <w:r>
+              <w:rPr>
+                <w:rFonts w:ascii="Arial" w:hAnsi="Arial"/>
+                <w:sz w:val="16"/>
+              </w:rPr>
+              <w:t xml:space="preserve"> </w:t>
+            </w:r>
+          </w:p>
+        </w:tc>
+      </w:tr>
+      <w:tr>
+        <w:tc>
+          <w:tcPr>
+            <w:tcW w:w="2817" w:type="pct"/>
+          </w:tcPr>
+          <w:p>
+            <w:pPr>
+              <w:rPr>
+                <w:rFonts w:ascii="Arial" w:hAnsi="Arial"/>
+                <w:sz w:val="16"/>
+              </w:rPr>
+            </w:pPr>
+            <w:r>
+              <w:rPr>
+                <w:rFonts w:ascii="Arial" w:hAnsi="Arial"/>
+                <w:sz w:val="16"/>
+              </w:rPr>
+              <w:t>Alteraçõe</w:t>
+            </w:r>
+            <w:r>
+              <w:rPr>
+                <w:rFonts w:ascii="Arial" w:hAnsi="Arial"/>
+                <w:sz w:val="16"/>
+              </w:rPr>
+              <w:t xml:space="preserve">s em registros no banco de dados </w:t>
+            </w:r>
+          </w:p>
+        </w:tc>
+        <w:tc>
+          <w:tcPr>
+            <w:tcW w:w="2183" w:type="pct"/>
+          </w:tcPr>
+          <w:p>
+            <w:pPr>
+              <w:rPr>
+                <w:rFonts w:ascii="Arial" w:hAnsi="Arial"/>
+                <w:sz w:val="16"/>
+              </w:rPr>
+            </w:pPr>
+            <w:r>
+              <w:rPr>
+                <w:rFonts w:ascii="Arial" w:hAnsi="Arial"/>
+                <w:sz w:val="16"/>
+              </w:rPr>
+              <w:t>Devido da criação da função para atualizar datas,precisei  criar um script de SQL para corrigir as datas anteriores a versão com a correção. Assim rodando esse script no banco de dados do cliente.</w:t>
+            </w:r>
           </w:p>
         </w:tc>
       </w:tr>
@@ -1510,6 +1771,24 @@
                 <w:rFonts w:ascii="Arial" w:hAnsi="Arial"/>
               </w:rPr>
             </w:pPr>
+            <w:r>
+              <w:rPr>
+                <w:rFonts w:ascii="Arial" w:hAnsi="Arial"/>
+              </w:rPr>
+              <w:t>Tive dificuldade em criar novas funcionalidades no começo, pois o sistema éra desenvolvido em uma linguagem de programação eu nunca havia utilizado e a mesma coisa foi com o banco de dados, para solucionar o essas dificuldades foi me disponibilizados cursos das tecnologias utilizadas</w:t>
+            </w:r>
+            <w:r>
+              <w:rPr>
+                <w:rFonts w:ascii="Arial" w:hAnsi="Arial"/>
+              </w:rPr>
+              <w:t>,</w:t>
+            </w:r>
+            <w:r>
+              <w:rPr>
+                <w:rFonts w:ascii="Arial" w:hAnsi="Arial"/>
+              </w:rPr>
+              <w:t xml:space="preserve"> alem dos auxilio de todos dentro da empresa.   </w:t>
+            </w:r>
           </w:p>
           <w:p>
             <w:pPr>
@@ -1589,6 +1868,133 @@
                 <w:rFonts w:ascii="Arial" w:hAnsi="Arial"/>
               </w:rPr>
             </w:pPr>
+            <w:r>
+              <w:rPr>
+                <w:rFonts w:ascii="Arial" w:hAnsi="Arial"/>
+              </w:rPr>
+              <w:t>Delphi 2007</w:t>
+            </w:r>
+            <w:r>
+              <w:rPr>
+                <w:rFonts w:ascii="Arial" w:hAnsi="Arial"/>
+              </w:rPr>
+              <w:t xml:space="preserve"> é uma </w:t>
+            </w:r>
+            <w:r>
+              <w:rPr>
+                <w:rFonts w:ascii="Arial" w:hAnsi="Arial"/>
+              </w:rPr>
+              <w:t xml:space="preserve"> </w:t>
+            </w:r>
+            <w:r>
+              <w:rPr>
+                <w:rFonts w:ascii="Arial" w:hAnsi="Arial"/>
+              </w:rPr>
+              <w:t>EDE  da Embarcadeiro para desenvolvimento Delphi com compilador integrado.</w:t>
+            </w:r>
+          </w:p>
+          <w:p>
+            <w:pPr>
+              <w:rPr>
+                <w:rFonts w:ascii="Arial" w:hAnsi="Arial"/>
+              </w:rPr>
+            </w:pPr>
+            <w:r>
+              <w:rPr>
+                <w:rFonts w:ascii="Arial" w:hAnsi="Arial"/>
+              </w:rPr>
+              <w:lastRenderedPageBreak/>
+              <w:t>IBOConsole -</w:t>
+            </w:r>
+            <w:r>
+              <w:rPr>
+                <w:rFonts w:ascii="Arial" w:hAnsi="Arial"/>
+              </w:rPr>
+              <w:t xml:space="preserve"> é um utilitário gráfico idealizado pela Borland para ser uma ferramenta de administração do Firebird/InterBase, tanto em nível de dados quanto em nível de</w:t>
+            </w:r>
+            <w:r>
+              <w:rPr>
+                <w:rFonts w:ascii="Arial" w:hAnsi="Arial"/>
+              </w:rPr>
+              <w:t xml:space="preserve"> suporte e operação.</w:t>
+            </w:r>
+          </w:p>
+          <w:p>
+            <w:pPr>
+              <w:rPr>
+                <w:rFonts w:ascii="Arial" w:hAnsi="Arial"/>
+              </w:rPr>
+            </w:pPr>
+            <w:r>
+              <w:rPr>
+                <w:rFonts w:ascii="Arial" w:hAnsi="Arial"/>
+              </w:rPr>
+              <w:t>IBExpert</w:t>
+            </w:r>
+            <w:r>
+              <w:rPr>
+                <w:rFonts w:ascii="Arial" w:hAnsi="Arial"/>
+              </w:rPr>
+              <w:t xml:space="preserve"> - </w:t>
+            </w:r>
+            <w:r>
+              <w:rPr>
+                <w:rFonts w:ascii="Arial" w:hAnsi="Arial"/>
+              </w:rPr>
+              <w:t>é uma ferramenta para administração de bancos de dados Interbase e Firebird. Permite criar e gerenciar usuários e tabelas. </w:t>
+            </w:r>
+          </w:p>
+          <w:p>
+            <w:pPr>
+              <w:rPr>
+                <w:rFonts w:ascii="Arial" w:hAnsi="Arial"/>
+              </w:rPr>
+            </w:pPr>
+            <w:r>
+              <w:rPr>
+                <w:rFonts w:ascii="Arial" w:hAnsi="Arial"/>
+              </w:rPr>
+              <w:t>Team Viewer – Ferramenta para acesso remoto a outros computadores.</w:t>
+            </w:r>
+          </w:p>
+          <w:p>
+            <w:pPr>
+              <w:rPr>
+                <w:rFonts w:ascii="Arial" w:hAnsi="Arial"/>
+              </w:rPr>
+            </w:pPr>
+            <w:r>
+              <w:rPr>
+                <w:rFonts w:ascii="Segoe UI" w:hAnsi="Segoe UI" w:cs="Segoe UI"/>
+                <w:color w:val="666363"/>
+                <w:shd w:val="clear" w:color="auto" w:fill="FFFFFF"/>
+              </w:rPr>
+              <w:t> </w:t>
+            </w:r>
+            <w:r>
+              <w:rPr>
+                <w:rFonts w:ascii="Arial" w:hAnsi="Arial"/>
+              </w:rPr>
+              <w:t>RAD Studio Rio</w:t>
+            </w:r>
+            <w:r>
+              <w:rPr>
+                <w:rFonts w:ascii="Arial" w:hAnsi="Arial"/>
+              </w:rPr>
+              <w:t xml:space="preserve"> -  é uma IDE </w:t>
+            </w:r>
+            <w:r>
+              <w:rPr>
+                <w:rFonts w:ascii="Arial" w:hAnsi="Arial"/>
+              </w:rPr>
+              <w:t xml:space="preserve">Embarcadeiro para desenvolvimento Delphi com </w:t>
+            </w:r>
+            <w:r>
+              <w:rPr>
+                <w:rFonts w:ascii="Arial" w:hAnsi="Arial"/>
+              </w:rPr>
+              <w:t>varias melhorias VCL</w:t>
+            </w:r>
           </w:p>
           <w:p>
             <w:pPr>
@@ -1632,6 +2038,7 @@
         <w:rPr>
           <w:sz w:val="18"/>
         </w:rPr>
+        <w:lastRenderedPageBreak/>
         <w:t>4. outros comentários desejáveis:</w:t>
       </w:r>
     </w:p>
@@ -3252,6 +3659,7 @@
     <w:lsdException w:name="HTML Sample" w:semiHidden="1" w:unhideWhenUsed="1"/>
     <w:lsdException w:name="HTML Typewriter" w:semiHidden="1" w:unhideWhenUsed="1"/>
     <w:lsdException w:name="HTML Variable" w:semiHidden="1" w:unhideWhenUsed="1"/>
+    <w:lsdException w:name="Normal Table" w:semiHidden="1" w:unhideWhenUsed="1"/>
     <w:lsdException w:name="annotation subject" w:semiHidden="1" w:unhideWhenUsed="1"/>
     <w:lsdException w:name="No List" w:semiHidden="1" w:unhideWhenUsed="1"/>
     <w:lsdException w:name="Outline List 1" w:semiHidden="1" w:unhideWhenUsed="1"/>
@@ -3294,8 +3702,11 @@
     <w:lsdException w:name="Table Contemporary" w:semiHidden="1" w:unhideWhenUsed="1"/>
     <w:lsdException w:name="Table Elegant" w:semiHidden="1" w:unhideWhenUsed="1"/>
     <w:lsdException w:name="Table Professional" w:semiHidden="1" w:unhideWhenUsed="1"/>
+    <w:lsdException w:name="Table Subtle 1" w:semiHidden="1" w:unhideWhenUsed="1"/>
     <w:lsdException w:name="Table Subtle 2" w:semiHidden="1" w:unhideWhenUsed="1"/>
     <w:lsdException w:name="Table Web 1" w:semiHidden="1" w:unhideWhenUsed="1"/>
+    <w:lsdException w:name="Table Web 2" w:semiHidden="1" w:unhideWhenUsed="1"/>
+    <w:lsdException w:name="Table Web 3" w:semiHidden="1" w:unhideWhenUsed="1"/>
     <w:lsdException w:name="Balloon Text" w:semiHidden="1" w:unhideWhenUsed="1"/>
     <w:lsdException w:name="Table Grid" w:uiPriority="59"/>
     <w:lsdException w:name="Table Theme" w:semiHidden="1" w:unhideWhenUsed="1"/>
@@ -3827,10 +4238,18 @@
     <w:sig w:usb0="E00002FF" w:usb1="6AC7FDFB" w:usb2="08000012" w:usb3="00000000" w:csb0="0002009F" w:csb1="00000000"/>
   </w:font>
   <w:font w:name="Arial Narrow">
+    <w:altName w:val="Arial Narrow"/>
     <w:charset w:val="00"/>
     <w:family w:val="swiss"/>
     <w:pitch w:val="variable"/>
     <w:sig w:usb0="00000287" w:usb1="00000800" w:usb2="00000000" w:usb3="00000000" w:csb0="0000009F" w:csb1="00000000"/>
+  </w:font>
+  <w:font w:name="Segoe UI">
+    <w:panose1 w:val="020B0502040204020203"/>
+    <w:charset w:val="00"/>
+    <w:family w:val="swiss"/>
+    <w:pitch w:val="variable"/>
+    <w:sig w:usb0="E4002EFF" w:usb1="C000E47F" w:usb2="00000009" w:usb3="00000000" w:csb0="000001FF" w:csb1="00000000"/>
   </w:font>
   <w:font w:name="Verdana">
     <w:panose1 w:val="020B0604030504040204"/>
@@ -3868,6 +4287,7 @@
     <w:rsidRoot w:val="002B153A"/>
     <w:rsid w:val="002B153A"/>
     <w:rsid w:val="002F731A"/>
+    <w:rsid w:val="00440D7F"/>
     <w:rsid w:val="00817ACE"/>
     <w:rsid w:val="00B91257"/>
     <w:rsid w:val="00E51B27"/>
@@ -4016,6 +4436,7 @@
     <w:lsdException w:name="HTML Sample" w:semiHidden="1" w:unhideWhenUsed="1"/>
     <w:lsdException w:name="HTML Typewriter" w:semiHidden="1" w:unhideWhenUsed="1"/>
     <w:lsdException w:name="HTML Variable" w:semiHidden="1" w:unhideWhenUsed="1"/>
+    <w:lsdException w:name="Normal Table" w:semiHidden="1" w:unhideWhenUsed="1"/>
     <w:lsdException w:name="annotation subject" w:semiHidden="1" w:unhideWhenUsed="1"/>
     <w:lsdException w:name="No List" w:semiHidden="1" w:unhideWhenUsed="1"/>
     <w:lsdException w:name="Outline List 1" w:semiHidden="1" w:unhideWhenUsed="1"/>
@@ -4058,8 +4479,11 @@
     <w:lsdException w:name="Table Contemporary" w:semiHidden="1" w:unhideWhenUsed="1"/>
     <w:lsdException w:name="Table Elegant" w:semiHidden="1" w:unhideWhenUsed="1"/>
     <w:lsdException w:name="Table Professional" w:semiHidden="1" w:unhideWhenUsed="1"/>
+    <w:lsdException w:name="Table Subtle 1" w:semiHidden="1" w:unhideWhenUsed="1"/>
     <w:lsdException w:name="Table Subtle 2" w:semiHidden="1" w:unhideWhenUsed="1"/>
     <w:lsdException w:name="Table Web 1" w:semiHidden="1" w:unhideWhenUsed="1"/>
+    <w:lsdException w:name="Table Web 2" w:semiHidden="1" w:unhideWhenUsed="1"/>
+    <w:lsdException w:name="Table Web 3" w:semiHidden="1" w:unhideWhenUsed="1"/>
     <w:lsdException w:name="Balloon Text" w:semiHidden="1" w:unhideWhenUsed="1"/>
     <w:lsdException w:name="Table Grid" w:uiPriority="39"/>
     <w:lsdException w:name="Table Theme" w:semiHidden="1" w:unhideWhenUsed="1"/>

</xml_diff>